<commit_message>
added pdf versions of the rest of the word files
</commit_message>
<xml_diff>
--- a/#Material/ClippingOnCircle.docx
+++ b/#Material/ClippingOnCircle.docx
@@ -9445,13 +9445,7 @@
           <w:rPr>
             <w:rFonts w:ascii="Cambria Math" w:eastAsiaTheme="minorEastAsia" w:hAnsi="Cambria Math"/>
           </w:rPr>
-          <m:t>&gt;</m:t>
-        </m:r>
-        <m:r>
-          <w:rPr>
-            <w:rFonts w:ascii="Cambria Math" w:eastAsiaTheme="minorEastAsia" w:hAnsi="Cambria Math"/>
-          </w:rPr>
-          <m:t>0</m:t>
+          <m:t>&gt;0</m:t>
         </m:r>
       </m:oMath>
       <w:r>
@@ -10154,13 +10148,7 @@
                 <w:rPr>
                   <w:rFonts w:ascii="Cambria Math" w:eastAsiaTheme="minorEastAsia" w:hAnsi="Cambria Math"/>
                 </w:rPr>
-                <m:t>,</m:t>
-              </m:r>
-              <m:r>
-                <w:rPr>
-                  <w:rFonts w:ascii="Cambria Math" w:eastAsiaTheme="minorEastAsia" w:hAnsi="Cambria Math"/>
-                </w:rPr>
-                <m:t>-</m:t>
+                <m:t>,-</m:t>
               </m:r>
               <m:sSub>
                 <m:sSubPr>
@@ -10489,7 +10477,7 @@
                 <w:rPr>
                   <w:rFonts w:ascii="Cambria Math" w:eastAsiaTheme="minorEastAsia" w:hAnsi="Cambria Math"/>
                 </w:rPr>
-                <m:t>sq</m:t>
+                <m:t>s</m:t>
               </m:r>
             </m:num>
             <m:den>

</xml_diff>